<commit_message>
integratie externe functionaliteiten eindopdracht
</commit_message>
<xml_diff>
--- a/week19/IntegratieExterneFuncionaliteiten/EINDOPDRACHT/EINDOPDRACHT.docx
+++ b/week19/IntegratieExterneFuncionaliteiten/EINDOPDRACHT/EINDOPDRACHT.docx
@@ -3420,7 +3420,6 @@
         <w:pStyle w:val="Kop1"/>
       </w:pPr>
       <w:r>
-        <w:lastRenderedPageBreak/>
         <w:t>Wekelijks toegediend</w:t>
       </w:r>
     </w:p>
@@ -3430,10 +3429,10 @@
           <w:noProof/>
         </w:rPr>
         <w:drawing>
-          <wp:inline distT="0" distB="0" distL="0" distR="0" wp14:anchorId="06BC620A" wp14:editId="0ED3EE38">
-            <wp:extent cx="5760720" cy="4608830"/>
-            <wp:effectExtent l="0" t="0" r="0" b="1270"/>
-            <wp:docPr id="3" name="Afbeelding 3"/>
+          <wp:inline distT="0" distB="0" distL="0" distR="0" wp14:anchorId="492321DE" wp14:editId="42FFCB0D">
+            <wp:extent cx="5760720" cy="2891790"/>
+            <wp:effectExtent l="0" t="0" r="0" b="3810"/>
+            <wp:docPr id="10" name="Afbeelding 10"/>
             <wp:cNvGraphicFramePr>
               <a:graphicFrameLocks xmlns:a="http://schemas.openxmlformats.org/drawingml/2006/main" noChangeAspect="1"/>
             </wp:cNvGraphicFramePr>
@@ -3441,11 +3440,11 @@
               <a:graphicData uri="http://schemas.openxmlformats.org/drawingml/2006/picture">
                 <pic:pic xmlns:pic="http://schemas.openxmlformats.org/drawingml/2006/picture">
                   <pic:nvPicPr>
-                    <pic:cNvPr id="3" name="Afbeelding 3"/>
+                    <pic:cNvPr id="10" name="Afbeelding 10"/>
                     <pic:cNvPicPr/>
                   </pic:nvPicPr>
                   <pic:blipFill>
-                    <a:blip r:embed="rId7">
+                    <a:blip r:embed="rId7" cstate="print">
                       <a:extLst>
                         <a:ext uri="{28A0092B-C50C-407E-A947-70E740481C1C}">
                           <a14:useLocalDpi xmlns:a14="http://schemas.microsoft.com/office/drawing/2010/main" val="0"/>
@@ -3459,7 +3458,7 @@
                   <pic:spPr>
                     <a:xfrm>
                       <a:off x="0" y="0"/>
-                      <a:ext cx="5760720" cy="4608830"/>
+                      <a:ext cx="5760720" cy="2891790"/>
                     </a:xfrm>
                     <a:prstGeom prst="rect">
                       <a:avLst/>
@@ -3474,7 +3473,485 @@
     </w:p>
     <w:p>
       <w:r>
-        <w:t>Code: LINE 129</w:t>
+        <w:t>CODE</w:t>
+      </w:r>
+      <w:r>
+        <w:t>: LI</w:t>
+      </w:r>
+      <w:r>
+        <w:t>JN</w:t>
+      </w:r>
+      <w:r>
+        <w:t xml:space="preserve"> 129</w:t>
+      </w:r>
+    </w:p>
+    <w:p>
+      <w:pPr>
+        <w:pStyle w:val="Kop1"/>
+      </w:pPr>
+      <w:r>
+        <w:lastRenderedPageBreak/>
+        <w:t>Leveringen producenten</w:t>
+      </w:r>
+    </w:p>
+    <w:p>
+      <w:pPr>
+        <w:pStyle w:val="Kop2"/>
+      </w:pPr>
+      <w:r>
+        <w:t>Lijngrafiek</w:t>
+      </w:r>
+    </w:p>
+    <w:p>
+      <w:r>
+        <w:rPr>
+          <w:noProof/>
+        </w:rPr>
+        <w:drawing>
+          <wp:inline distT="0" distB="0" distL="0" distR="0" wp14:anchorId="7C8AB40A" wp14:editId="57A9BDA1">
+            <wp:extent cx="5760720" cy="2891790"/>
+            <wp:effectExtent l="0" t="0" r="0" b="3810"/>
+            <wp:docPr id="4" name="Afbeelding 4"/>
+            <wp:cNvGraphicFramePr>
+              <a:graphicFrameLocks xmlns:a="http://schemas.openxmlformats.org/drawingml/2006/main" noChangeAspect="1"/>
+            </wp:cNvGraphicFramePr>
+            <a:graphic xmlns:a="http://schemas.openxmlformats.org/drawingml/2006/main">
+              <a:graphicData uri="http://schemas.openxmlformats.org/drawingml/2006/picture">
+                <pic:pic xmlns:pic="http://schemas.openxmlformats.org/drawingml/2006/picture">
+                  <pic:nvPicPr>
+                    <pic:cNvPr id="4" name="Afbeelding 4"/>
+                    <pic:cNvPicPr/>
+                  </pic:nvPicPr>
+                  <pic:blipFill>
+                    <a:blip r:embed="rId8" cstate="print">
+                      <a:extLst>
+                        <a:ext uri="{28A0092B-C50C-407E-A947-70E740481C1C}">
+                          <a14:useLocalDpi xmlns:a14="http://schemas.microsoft.com/office/drawing/2010/main" val="0"/>
+                        </a:ext>
+                      </a:extLst>
+                    </a:blip>
+                    <a:stretch>
+                      <a:fillRect/>
+                    </a:stretch>
+                  </pic:blipFill>
+                  <pic:spPr>
+                    <a:xfrm>
+                      <a:off x="0" y="0"/>
+                      <a:ext cx="5760720" cy="2891790"/>
+                    </a:xfrm>
+                    <a:prstGeom prst="rect">
+                      <a:avLst/>
+                    </a:prstGeom>
+                  </pic:spPr>
+                </pic:pic>
+              </a:graphicData>
+            </a:graphic>
+          </wp:inline>
+        </w:drawing>
+      </w:r>
+    </w:p>
+    <w:p>
+      <w:r>
+        <w:t>CODE: LIJN 176</w:t>
+      </w:r>
+    </w:p>
+    <w:p>
+      <w:pPr>
+        <w:pStyle w:val="Kop2"/>
+      </w:pPr>
+      <w:r>
+        <w:t>Taartdiagram</w:t>
+      </w:r>
+    </w:p>
+    <w:p>
+      <w:r>
+        <w:rPr>
+          <w:noProof/>
+        </w:rPr>
+        <w:drawing>
+          <wp:inline distT="0" distB="0" distL="0" distR="0" wp14:anchorId="6B63F738" wp14:editId="3C28B3B0">
+            <wp:extent cx="5760720" cy="2891790"/>
+            <wp:effectExtent l="0" t="0" r="0" b="3810"/>
+            <wp:docPr id="5" name="Afbeelding 5"/>
+            <wp:cNvGraphicFramePr>
+              <a:graphicFrameLocks xmlns:a="http://schemas.openxmlformats.org/drawingml/2006/main" noChangeAspect="1"/>
+            </wp:cNvGraphicFramePr>
+            <a:graphic xmlns:a="http://schemas.openxmlformats.org/drawingml/2006/main">
+              <a:graphicData uri="http://schemas.openxmlformats.org/drawingml/2006/picture">
+                <pic:pic xmlns:pic="http://schemas.openxmlformats.org/drawingml/2006/picture">
+                  <pic:nvPicPr>
+                    <pic:cNvPr id="5" name="Afbeelding 5"/>
+                    <pic:cNvPicPr/>
+                  </pic:nvPicPr>
+                  <pic:blipFill>
+                    <a:blip r:embed="rId9" cstate="print">
+                      <a:extLst>
+                        <a:ext uri="{28A0092B-C50C-407E-A947-70E740481C1C}">
+                          <a14:useLocalDpi xmlns:a14="http://schemas.microsoft.com/office/drawing/2010/main" val="0"/>
+                        </a:ext>
+                      </a:extLst>
+                    </a:blip>
+                    <a:stretch>
+                      <a:fillRect/>
+                    </a:stretch>
+                  </pic:blipFill>
+                  <pic:spPr>
+                    <a:xfrm>
+                      <a:off x="0" y="0"/>
+                      <a:ext cx="5760720" cy="2891790"/>
+                    </a:xfrm>
+                    <a:prstGeom prst="rect">
+                      <a:avLst/>
+                    </a:prstGeom>
+                  </pic:spPr>
+                </pic:pic>
+              </a:graphicData>
+            </a:graphic>
+          </wp:inline>
+        </w:drawing>
+      </w:r>
+    </w:p>
+    <w:p>
+      <w:r>
+        <w:t xml:space="preserve">CODE: </w:t>
+      </w:r>
+      <w:r>
+        <w:t>LIJN 235</w:t>
+      </w:r>
+    </w:p>
+    <w:p>
+      <w:pPr>
+        <w:pStyle w:val="Kop1"/>
+      </w:pPr>
+      <w:r>
+        <w:t>Wekelijks geleverde dosissen</w:t>
+      </w:r>
+    </w:p>
+    <w:p>
+      <w:r>
+        <w:rPr>
+          <w:noProof/>
+        </w:rPr>
+        <w:drawing>
+          <wp:inline distT="0" distB="0" distL="0" distR="0" wp14:anchorId="5593DFDA" wp14:editId="245B1208">
+            <wp:extent cx="5760720" cy="2891790"/>
+            <wp:effectExtent l="0" t="0" r="0" b="3810"/>
+            <wp:docPr id="6" name="Afbeelding 6"/>
+            <wp:cNvGraphicFramePr>
+              <a:graphicFrameLocks xmlns:a="http://schemas.openxmlformats.org/drawingml/2006/main" noChangeAspect="1"/>
+            </wp:cNvGraphicFramePr>
+            <a:graphic xmlns:a="http://schemas.openxmlformats.org/drawingml/2006/main">
+              <a:graphicData uri="http://schemas.openxmlformats.org/drawingml/2006/picture">
+                <pic:pic xmlns:pic="http://schemas.openxmlformats.org/drawingml/2006/picture">
+                  <pic:nvPicPr>
+                    <pic:cNvPr id="6" name="Afbeelding 6"/>
+                    <pic:cNvPicPr/>
+                  </pic:nvPicPr>
+                  <pic:blipFill>
+                    <a:blip r:embed="rId10" cstate="print">
+                      <a:extLst>
+                        <a:ext uri="{28A0092B-C50C-407E-A947-70E740481C1C}">
+                          <a14:useLocalDpi xmlns:a14="http://schemas.microsoft.com/office/drawing/2010/main" val="0"/>
+                        </a:ext>
+                      </a:extLst>
+                    </a:blip>
+                    <a:stretch>
+                      <a:fillRect/>
+                    </a:stretch>
+                  </pic:blipFill>
+                  <pic:spPr>
+                    <a:xfrm>
+                      <a:off x="0" y="0"/>
+                      <a:ext cx="5760720" cy="2891790"/>
+                    </a:xfrm>
+                    <a:prstGeom prst="rect">
+                      <a:avLst/>
+                    </a:prstGeom>
+                  </pic:spPr>
+                </pic:pic>
+              </a:graphicData>
+            </a:graphic>
+          </wp:inline>
+        </w:drawing>
+      </w:r>
+    </w:p>
+    <w:p>
+      <w:r>
+        <w:t xml:space="preserve">CODE: LIJN </w:t>
+      </w:r>
+      <w:r>
+        <w:t>261</w:t>
+      </w:r>
+    </w:p>
+    <w:p>
+      <w:pPr>
+        <w:pStyle w:val="Kop1"/>
+        <w:rPr>
+          <w:rStyle w:val="Kop1Char"/>
+        </w:rPr>
+      </w:pPr>
+      <w:r>
+        <w:t xml:space="preserve">Vaccinaties per </w:t>
+      </w:r>
+      <w:r>
+        <w:rPr>
+          <w:rStyle w:val="Kop1Char"/>
+        </w:rPr>
+        <w:t>leeftijdscategorie</w:t>
+      </w:r>
+    </w:p>
+    <w:p>
+      <w:pPr>
+        <w:pStyle w:val="Kop2"/>
+      </w:pPr>
+      <w:r>
+        <w:t>Per leeftijd</w:t>
+      </w:r>
+    </w:p>
+    <w:p>
+      <w:r>
+        <w:rPr>
+          <w:noProof/>
+        </w:rPr>
+        <w:drawing>
+          <wp:inline distT="0" distB="0" distL="0" distR="0" wp14:anchorId="639BED5D" wp14:editId="0246DD31">
+            <wp:extent cx="5760720" cy="2891790"/>
+            <wp:effectExtent l="0" t="0" r="0" b="3810"/>
+            <wp:docPr id="8" name="Afbeelding 8"/>
+            <wp:cNvGraphicFramePr>
+              <a:graphicFrameLocks xmlns:a="http://schemas.openxmlformats.org/drawingml/2006/main" noChangeAspect="1"/>
+            </wp:cNvGraphicFramePr>
+            <a:graphic xmlns:a="http://schemas.openxmlformats.org/drawingml/2006/main">
+              <a:graphicData uri="http://schemas.openxmlformats.org/drawingml/2006/picture">
+                <pic:pic xmlns:pic="http://schemas.openxmlformats.org/drawingml/2006/picture">
+                  <pic:nvPicPr>
+                    <pic:cNvPr id="8" name="Afbeelding 8"/>
+                    <pic:cNvPicPr/>
+                  </pic:nvPicPr>
+                  <pic:blipFill>
+                    <a:blip r:embed="rId11" cstate="print">
+                      <a:extLst>
+                        <a:ext uri="{28A0092B-C50C-407E-A947-70E740481C1C}">
+                          <a14:useLocalDpi xmlns:a14="http://schemas.microsoft.com/office/drawing/2010/main" val="0"/>
+                        </a:ext>
+                      </a:extLst>
+                    </a:blip>
+                    <a:stretch>
+                      <a:fillRect/>
+                    </a:stretch>
+                  </pic:blipFill>
+                  <pic:spPr>
+                    <a:xfrm>
+                      <a:off x="0" y="0"/>
+                      <a:ext cx="5760720" cy="2891790"/>
+                    </a:xfrm>
+                    <a:prstGeom prst="rect">
+                      <a:avLst/>
+                    </a:prstGeom>
+                  </pic:spPr>
+                </pic:pic>
+              </a:graphicData>
+            </a:graphic>
+          </wp:inline>
+        </w:drawing>
+      </w:r>
+    </w:p>
+    <w:p>
+      <w:r>
+        <w:t>CODE: LIJN 330</w:t>
+      </w:r>
+    </w:p>
+    <w:p>
+      <w:pPr>
+        <w:pStyle w:val="Kop2"/>
+      </w:pPr>
+      <w:r>
+        <w:lastRenderedPageBreak/>
+        <w:t>Per geslacht</w:t>
+      </w:r>
+    </w:p>
+    <w:p>
+      <w:r>
+        <w:rPr>
+          <w:noProof/>
+        </w:rPr>
+        <w:drawing>
+          <wp:inline distT="0" distB="0" distL="0" distR="0" wp14:anchorId="720AE5B0" wp14:editId="4588E5BD">
+            <wp:extent cx="5760720" cy="2891790"/>
+            <wp:effectExtent l="0" t="0" r="0" b="3810"/>
+            <wp:docPr id="9" name="Afbeelding 9"/>
+            <wp:cNvGraphicFramePr>
+              <a:graphicFrameLocks xmlns:a="http://schemas.openxmlformats.org/drawingml/2006/main" noChangeAspect="1"/>
+            </wp:cNvGraphicFramePr>
+            <a:graphic xmlns:a="http://schemas.openxmlformats.org/drawingml/2006/main">
+              <a:graphicData uri="http://schemas.openxmlformats.org/drawingml/2006/picture">
+                <pic:pic xmlns:pic="http://schemas.openxmlformats.org/drawingml/2006/picture">
+                  <pic:nvPicPr>
+                    <pic:cNvPr id="9" name="Afbeelding 9"/>
+                    <pic:cNvPicPr/>
+                  </pic:nvPicPr>
+                  <pic:blipFill>
+                    <a:blip r:embed="rId12" cstate="print">
+                      <a:extLst>
+                        <a:ext uri="{28A0092B-C50C-407E-A947-70E740481C1C}">
+                          <a14:useLocalDpi xmlns:a14="http://schemas.microsoft.com/office/drawing/2010/main" val="0"/>
+                        </a:ext>
+                      </a:extLst>
+                    </a:blip>
+                    <a:stretch>
+                      <a:fillRect/>
+                    </a:stretch>
+                  </pic:blipFill>
+                  <pic:spPr>
+                    <a:xfrm>
+                      <a:off x="0" y="0"/>
+                      <a:ext cx="5760720" cy="2891790"/>
+                    </a:xfrm>
+                    <a:prstGeom prst="rect">
+                      <a:avLst/>
+                    </a:prstGeom>
+                  </pic:spPr>
+                </pic:pic>
+              </a:graphicData>
+            </a:graphic>
+          </wp:inline>
+        </w:drawing>
+      </w:r>
+    </w:p>
+    <w:p>
+      <w:r>
+        <w:t>CODE: LIJN 363</w:t>
+      </w:r>
+    </w:p>
+    <w:p>
+      <w:pPr>
+        <w:pStyle w:val="Kop1"/>
+      </w:pPr>
+      <w:r>
+        <w:t>Producenten</w:t>
+      </w:r>
+    </w:p>
+    <w:p>
+      <w:pPr>
+        <w:pStyle w:val="Kop2"/>
+      </w:pPr>
+      <w:r>
+        <w:t>Taartdiagram</w:t>
+      </w:r>
+    </w:p>
+    <w:p>
+      <w:r>
+        <w:rPr>
+          <w:noProof/>
+        </w:rPr>
+        <w:drawing>
+          <wp:inline distT="0" distB="0" distL="0" distR="0" wp14:anchorId="451C343C" wp14:editId="604452D5">
+            <wp:extent cx="5760720" cy="2891790"/>
+            <wp:effectExtent l="0" t="0" r="0" b="3810"/>
+            <wp:docPr id="11" name="Afbeelding 11"/>
+            <wp:cNvGraphicFramePr>
+              <a:graphicFrameLocks xmlns:a="http://schemas.openxmlformats.org/drawingml/2006/main" noChangeAspect="1"/>
+            </wp:cNvGraphicFramePr>
+            <a:graphic xmlns:a="http://schemas.openxmlformats.org/drawingml/2006/main">
+              <a:graphicData uri="http://schemas.openxmlformats.org/drawingml/2006/picture">
+                <pic:pic xmlns:pic="http://schemas.openxmlformats.org/drawingml/2006/picture">
+                  <pic:nvPicPr>
+                    <pic:cNvPr id="11" name="Afbeelding 11"/>
+                    <pic:cNvPicPr/>
+                  </pic:nvPicPr>
+                  <pic:blipFill>
+                    <a:blip r:embed="rId13" cstate="print">
+                      <a:extLst>
+                        <a:ext uri="{28A0092B-C50C-407E-A947-70E740481C1C}">
+                          <a14:useLocalDpi xmlns:a14="http://schemas.microsoft.com/office/drawing/2010/main" val="0"/>
+                        </a:ext>
+                      </a:extLst>
+                    </a:blip>
+                    <a:stretch>
+                      <a:fillRect/>
+                    </a:stretch>
+                  </pic:blipFill>
+                  <pic:spPr>
+                    <a:xfrm>
+                      <a:off x="0" y="0"/>
+                      <a:ext cx="5760720" cy="2891790"/>
+                    </a:xfrm>
+                    <a:prstGeom prst="rect">
+                      <a:avLst/>
+                    </a:prstGeom>
+                  </pic:spPr>
+                </pic:pic>
+              </a:graphicData>
+            </a:graphic>
+          </wp:inline>
+        </w:drawing>
+      </w:r>
+    </w:p>
+    <w:p>
+      <w:r>
+        <w:t>CODE: LIJN 396</w:t>
+      </w:r>
+    </w:p>
+    <w:p>
+      <w:pPr>
+        <w:pStyle w:val="Kop2"/>
+      </w:pPr>
+      <w:r>
+        <w:lastRenderedPageBreak/>
+        <w:t>Staafdiagram</w:t>
+      </w:r>
+    </w:p>
+    <w:p>
+      <w:r>
+        <w:rPr>
+          <w:noProof/>
+        </w:rPr>
+        <w:drawing>
+          <wp:inline distT="0" distB="0" distL="0" distR="0" wp14:anchorId="424C8B31" wp14:editId="04836711">
+            <wp:extent cx="5760720" cy="2891790"/>
+            <wp:effectExtent l="0" t="0" r="0" b="3810"/>
+            <wp:docPr id="12" name="Afbeelding 12"/>
+            <wp:cNvGraphicFramePr>
+              <a:graphicFrameLocks xmlns:a="http://schemas.openxmlformats.org/drawingml/2006/main" noChangeAspect="1"/>
+            </wp:cNvGraphicFramePr>
+            <a:graphic xmlns:a="http://schemas.openxmlformats.org/drawingml/2006/main">
+              <a:graphicData uri="http://schemas.openxmlformats.org/drawingml/2006/picture">
+                <pic:pic xmlns:pic="http://schemas.openxmlformats.org/drawingml/2006/picture">
+                  <pic:nvPicPr>
+                    <pic:cNvPr id="12" name="Afbeelding 12"/>
+                    <pic:cNvPicPr/>
+                  </pic:nvPicPr>
+                  <pic:blipFill>
+                    <a:blip r:embed="rId14" cstate="print">
+                      <a:extLst>
+                        <a:ext uri="{28A0092B-C50C-407E-A947-70E740481C1C}">
+                          <a14:useLocalDpi xmlns:a14="http://schemas.microsoft.com/office/drawing/2010/main" val="0"/>
+                        </a:ext>
+                      </a:extLst>
+                    </a:blip>
+                    <a:stretch>
+                      <a:fillRect/>
+                    </a:stretch>
+                  </pic:blipFill>
+                  <pic:spPr>
+                    <a:xfrm>
+                      <a:off x="0" y="0"/>
+                      <a:ext cx="5760720" cy="2891790"/>
+                    </a:xfrm>
+                    <a:prstGeom prst="rect">
+                      <a:avLst/>
+                    </a:prstGeom>
+                  </pic:spPr>
+                </pic:pic>
+              </a:graphicData>
+            </a:graphic>
+          </wp:inline>
+        </w:drawing>
+      </w:r>
+    </w:p>
+    <w:p>
+      <w:r>
+        <w:t>CODE: LIJN 439</w:t>
       </w:r>
     </w:p>
     <w:sectPr>

</xml_diff>